<commit_message>
WAD com algumas alterações que faltavam
</commit_message>
<xml_diff>
--- a/Documentação/T7_G4_V4_Web_application_document.docx
+++ b/Documentação/T7_G4_V4_Web_application_document.docx
@@ -2819,7 +2819,7 @@
                 <w:szCs w:val="24"/>
                 <w:rtl w:val="0"/>
               </w:rPr>
-              <w:t xml:space="preserve">Joselito carvalho</w:t>
+              <w:t xml:space="preserve">Joselito Carvalho</w:t>
             </w:r>
           </w:p>
         </w:tc>
@@ -3193,7 +3193,762 @@
                 <w:szCs w:val="24"/>
                 <w:rtl w:val="0"/>
               </w:rPr>
-              <w:t xml:space="preserve">Confeccionou o item 7.1</w:t>
+              <w:t xml:space="preserve">Confeccionou o item 7.1, elaborou o frontend da página inicial do agricultor e o read.me do GitHub.</w:t>
+            </w:r>
+          </w:p>
+        </w:tc>
+      </w:tr>
+      <w:tr>
+        <w:trPr>
+          <w:cantSplit w:val="0"/>
+          <w:trHeight w:val="600" w:hRule="atLeast"/>
+          <w:tblHeader w:val="0"/>
+        </w:trPr>
+        <w:tc>
+          <w:tcPr>
+            <w:tcBorders>
+              <w:top w:color="000000" w:space="0" w:sz="6" w:val="single"/>
+            </w:tcBorders>
+          </w:tcPr>
+          <w:p>
+            <w:pPr>
+              <w:keepLines w:val="1"/>
+              <w:pBdr>
+                <w:top w:space="0" w:sz="0" w:val="nil"/>
+                <w:left w:space="0" w:sz="0" w:val="nil"/>
+                <w:bottom w:space="0" w:sz="0" w:val="nil"/>
+                <w:right w:space="0" w:sz="0" w:val="nil"/>
+                <w:between w:space="0" w:sz="0" w:val="nil"/>
+              </w:pBdr>
+              <w:spacing w:after="0" w:line="360" w:lineRule="auto"/>
+              <w:ind w:left="0" w:right="98.74015748031638" w:firstLine="0"/>
+              <w:jc w:val="left"/>
+              <w:rPr>
+                <w:rFonts w:ascii="Times New Roman" w:cs="Times New Roman" w:eastAsia="Times New Roman" w:hAnsi="Times New Roman"/>
+                <w:sz w:val="24"/>
+                <w:szCs w:val="24"/>
+              </w:rPr>
+            </w:pPr>
+            <w:r>
+              <w:rPr>
+                <w:rFonts w:ascii="Times New Roman" w:cs="Times New Roman" w:eastAsia="Times New Roman" w:hAnsi="Times New Roman"/>
+                <w:sz w:val="24"/>
+                <w:szCs w:val="24"/>
+                <w:rtl w:val="0"/>
+              </w:rPr>
+              <w:t xml:space="preserve">07/06/2023</w:t>
+            </w:r>
+          </w:p>
+        </w:tc>
+        <w:tc>
+          <w:tcPr>
+            <w:tcBorders>
+              <w:top w:color="000000" w:space="0" w:sz="6" w:val="single"/>
+            </w:tcBorders>
+          </w:tcPr>
+          <w:p>
+            <w:pPr>
+              <w:keepLines w:val="1"/>
+              <w:pBdr>
+                <w:top w:space="0" w:sz="0" w:val="nil"/>
+                <w:left w:space="0" w:sz="0" w:val="nil"/>
+                <w:bottom w:space="0" w:sz="0" w:val="nil"/>
+                <w:right w:space="0" w:sz="0" w:val="nil"/>
+                <w:between w:space="0" w:sz="0" w:val="nil"/>
+              </w:pBdr>
+              <w:spacing w:after="0" w:line="360" w:lineRule="auto"/>
+              <w:ind w:left="0" w:right="98.74015748031638" w:firstLine="0"/>
+              <w:jc w:val="left"/>
+              <w:rPr>
+                <w:rFonts w:ascii="Times New Roman" w:cs="Times New Roman" w:eastAsia="Times New Roman" w:hAnsi="Times New Roman"/>
+                <w:sz w:val="24"/>
+                <w:szCs w:val="24"/>
+              </w:rPr>
+            </w:pPr>
+            <w:r>
+              <w:rPr>
+                <w:rFonts w:ascii="Times New Roman" w:cs="Times New Roman" w:eastAsia="Times New Roman" w:hAnsi="Times New Roman"/>
+                <w:sz w:val="24"/>
+                <w:szCs w:val="24"/>
+                <w:rtl w:val="0"/>
+              </w:rPr>
+              <w:t xml:space="preserve">Joselito Carvalho</w:t>
+            </w:r>
+          </w:p>
+        </w:tc>
+        <w:tc>
+          <w:tcPr>
+            <w:tcBorders>
+              <w:top w:color="000000" w:space="0" w:sz="6" w:val="single"/>
+            </w:tcBorders>
+          </w:tcPr>
+          <w:p>
+            <w:pPr>
+              <w:keepLines w:val="1"/>
+              <w:pBdr>
+                <w:top w:space="0" w:sz="0" w:val="nil"/>
+                <w:left w:space="0" w:sz="0" w:val="nil"/>
+                <w:bottom w:space="0" w:sz="0" w:val="nil"/>
+                <w:right w:space="0" w:sz="0" w:val="nil"/>
+                <w:between w:space="0" w:sz="0" w:val="nil"/>
+              </w:pBdr>
+              <w:spacing w:after="0" w:line="360" w:lineRule="auto"/>
+              <w:ind w:left="0" w:right="98.74015748031638" w:firstLine="0"/>
+              <w:jc w:val="left"/>
+              <w:rPr>
+                <w:rFonts w:ascii="Times New Roman" w:cs="Times New Roman" w:eastAsia="Times New Roman" w:hAnsi="Times New Roman"/>
+                <w:sz w:val="24"/>
+                <w:szCs w:val="24"/>
+              </w:rPr>
+            </w:pPr>
+            <w:r>
+              <w:rPr>
+                <w:rFonts w:ascii="Times New Roman" w:cs="Times New Roman" w:eastAsia="Times New Roman" w:hAnsi="Times New Roman"/>
+                <w:sz w:val="24"/>
+                <w:szCs w:val="24"/>
+                <w:rtl w:val="0"/>
+              </w:rPr>
+              <w:t xml:space="preserve">3.0</w:t>
+            </w:r>
+          </w:p>
+        </w:tc>
+        <w:tc>
+          <w:tcPr>
+            <w:tcBorders>
+              <w:top w:color="000000" w:space="0" w:sz="6" w:val="single"/>
+            </w:tcBorders>
+          </w:tcPr>
+          <w:p>
+            <w:pPr>
+              <w:keepLines w:val="1"/>
+              <w:pBdr>
+                <w:top w:space="0" w:sz="0" w:val="nil"/>
+                <w:left w:space="0" w:sz="0" w:val="nil"/>
+                <w:bottom w:space="0" w:sz="0" w:val="nil"/>
+                <w:right w:space="0" w:sz="0" w:val="nil"/>
+                <w:between w:space="0" w:sz="0" w:val="nil"/>
+              </w:pBdr>
+              <w:spacing w:after="0" w:line="360" w:lineRule="auto"/>
+              <w:ind w:left="0" w:right="98.74015748031638" w:firstLine="0"/>
+              <w:jc w:val="left"/>
+              <w:rPr>
+                <w:rFonts w:ascii="Times New Roman" w:cs="Times New Roman" w:eastAsia="Times New Roman" w:hAnsi="Times New Roman"/>
+                <w:sz w:val="24"/>
+                <w:szCs w:val="24"/>
+              </w:rPr>
+            </w:pPr>
+            <w:r>
+              <w:rPr>
+                <w:rFonts w:ascii="Times New Roman" w:cs="Times New Roman" w:eastAsia="Times New Roman" w:hAnsi="Times New Roman"/>
+                <w:sz w:val="24"/>
+                <w:szCs w:val="24"/>
+                <w:rtl w:val="0"/>
+              </w:rPr>
+              <w:t xml:space="preserve">Reestruturou e confeccionou as principais telas que faltavam do frontend</w:t>
+            </w:r>
+          </w:p>
+        </w:tc>
+      </w:tr>
+      <w:tr>
+        <w:trPr>
+          <w:cantSplit w:val="0"/>
+          <w:trHeight w:val="600" w:hRule="atLeast"/>
+          <w:tblHeader w:val="0"/>
+        </w:trPr>
+        <w:tc>
+          <w:tcPr>
+            <w:tcBorders>
+              <w:top w:color="000000" w:space="0" w:sz="6" w:val="single"/>
+            </w:tcBorders>
+          </w:tcPr>
+          <w:p>
+            <w:pPr>
+              <w:keepLines w:val="1"/>
+              <w:pBdr>
+                <w:top w:space="0" w:sz="0" w:val="nil"/>
+                <w:left w:space="0" w:sz="0" w:val="nil"/>
+                <w:bottom w:space="0" w:sz="0" w:val="nil"/>
+                <w:right w:space="0" w:sz="0" w:val="nil"/>
+                <w:between w:space="0" w:sz="0" w:val="nil"/>
+              </w:pBdr>
+              <w:spacing w:after="0" w:line="360" w:lineRule="auto"/>
+              <w:ind w:left="0" w:right="98.74015748031638" w:firstLine="0"/>
+              <w:jc w:val="left"/>
+              <w:rPr>
+                <w:rFonts w:ascii="Times New Roman" w:cs="Times New Roman" w:eastAsia="Times New Roman" w:hAnsi="Times New Roman"/>
+                <w:sz w:val="24"/>
+                <w:szCs w:val="24"/>
+              </w:rPr>
+            </w:pPr>
+            <w:r>
+              <w:rPr>
+                <w:rFonts w:ascii="Times New Roman" w:cs="Times New Roman" w:eastAsia="Times New Roman" w:hAnsi="Times New Roman"/>
+                <w:sz w:val="24"/>
+                <w:szCs w:val="24"/>
+                <w:rtl w:val="0"/>
+              </w:rPr>
+              <w:t xml:space="preserve">07/06/2023</w:t>
+            </w:r>
+          </w:p>
+        </w:tc>
+        <w:tc>
+          <w:tcPr>
+            <w:tcBorders>
+              <w:top w:color="000000" w:space="0" w:sz="6" w:val="single"/>
+            </w:tcBorders>
+          </w:tcPr>
+          <w:p>
+            <w:pPr>
+              <w:keepLines w:val="1"/>
+              <w:pBdr>
+                <w:top w:space="0" w:sz="0" w:val="nil"/>
+                <w:left w:space="0" w:sz="0" w:val="nil"/>
+                <w:bottom w:space="0" w:sz="0" w:val="nil"/>
+                <w:right w:space="0" w:sz="0" w:val="nil"/>
+                <w:between w:space="0" w:sz="0" w:val="nil"/>
+              </w:pBdr>
+              <w:spacing w:after="0" w:line="360" w:lineRule="auto"/>
+              <w:ind w:left="0" w:right="98.74015748031638" w:firstLine="0"/>
+              <w:jc w:val="left"/>
+              <w:rPr>
+                <w:rFonts w:ascii="Times New Roman" w:cs="Times New Roman" w:eastAsia="Times New Roman" w:hAnsi="Times New Roman"/>
+                <w:sz w:val="24"/>
+                <w:szCs w:val="24"/>
+              </w:rPr>
+            </w:pPr>
+            <w:r>
+              <w:rPr>
+                <w:rFonts w:ascii="Times New Roman" w:cs="Times New Roman" w:eastAsia="Times New Roman" w:hAnsi="Times New Roman"/>
+                <w:sz w:val="24"/>
+                <w:szCs w:val="24"/>
+                <w:rtl w:val="0"/>
+              </w:rPr>
+              <w:t xml:space="preserve">Marco Rizzi</w:t>
+            </w:r>
+          </w:p>
+        </w:tc>
+        <w:tc>
+          <w:tcPr>
+            <w:tcBorders>
+              <w:top w:color="000000" w:space="0" w:sz="6" w:val="single"/>
+            </w:tcBorders>
+          </w:tcPr>
+          <w:p>
+            <w:pPr>
+              <w:keepLines w:val="1"/>
+              <w:pBdr>
+                <w:top w:space="0" w:sz="0" w:val="nil"/>
+                <w:left w:space="0" w:sz="0" w:val="nil"/>
+                <w:bottom w:space="0" w:sz="0" w:val="nil"/>
+                <w:right w:space="0" w:sz="0" w:val="nil"/>
+                <w:between w:space="0" w:sz="0" w:val="nil"/>
+              </w:pBdr>
+              <w:spacing w:after="0" w:line="360" w:lineRule="auto"/>
+              <w:ind w:left="0" w:right="98.74015748031638" w:firstLine="0"/>
+              <w:jc w:val="left"/>
+              <w:rPr>
+                <w:rFonts w:ascii="Times New Roman" w:cs="Times New Roman" w:eastAsia="Times New Roman" w:hAnsi="Times New Roman"/>
+                <w:sz w:val="24"/>
+                <w:szCs w:val="24"/>
+              </w:rPr>
+            </w:pPr>
+            <w:r>
+              <w:rPr>
+                <w:rFonts w:ascii="Times New Roman" w:cs="Times New Roman" w:eastAsia="Times New Roman" w:hAnsi="Times New Roman"/>
+                <w:sz w:val="24"/>
+                <w:szCs w:val="24"/>
+                <w:rtl w:val="0"/>
+              </w:rPr>
+              <w:t xml:space="preserve">3.0</w:t>
+            </w:r>
+          </w:p>
+        </w:tc>
+        <w:tc>
+          <w:tcPr>
+            <w:tcBorders>
+              <w:top w:color="000000" w:space="0" w:sz="6" w:val="single"/>
+            </w:tcBorders>
+          </w:tcPr>
+          <w:p>
+            <w:pPr>
+              <w:keepLines w:val="1"/>
+              <w:pBdr>
+                <w:top w:space="0" w:sz="0" w:val="nil"/>
+                <w:left w:space="0" w:sz="0" w:val="nil"/>
+                <w:bottom w:space="0" w:sz="0" w:val="nil"/>
+                <w:right w:space="0" w:sz="0" w:val="nil"/>
+                <w:between w:space="0" w:sz="0" w:val="nil"/>
+              </w:pBdr>
+              <w:spacing w:after="0" w:line="360" w:lineRule="auto"/>
+              <w:ind w:left="0" w:right="98.74015748031638" w:firstLine="0"/>
+              <w:jc w:val="left"/>
+              <w:rPr>
+                <w:rFonts w:ascii="Times New Roman" w:cs="Times New Roman" w:eastAsia="Times New Roman" w:hAnsi="Times New Roman"/>
+                <w:sz w:val="24"/>
+                <w:szCs w:val="24"/>
+              </w:rPr>
+            </w:pPr>
+            <w:r>
+              <w:rPr>
+                <w:rFonts w:ascii="Times New Roman" w:cs="Times New Roman" w:eastAsia="Times New Roman" w:hAnsi="Times New Roman"/>
+                <w:sz w:val="24"/>
+                <w:szCs w:val="24"/>
+                <w:rtl w:val="0"/>
+              </w:rPr>
+              <w:t xml:space="preserve">Elaborou parte das integrações das telas, reestruturou o backend e confeccionou o item 7.0</w:t>
+            </w:r>
+          </w:p>
+        </w:tc>
+      </w:tr>
+      <w:tr>
+        <w:trPr>
+          <w:cantSplit w:val="0"/>
+          <w:trHeight w:val="600" w:hRule="atLeast"/>
+          <w:tblHeader w:val="0"/>
+        </w:trPr>
+        <w:tc>
+          <w:tcPr>
+            <w:tcBorders>
+              <w:top w:color="000000" w:space="0" w:sz="6" w:val="single"/>
+            </w:tcBorders>
+          </w:tcPr>
+          <w:p>
+            <w:pPr>
+              <w:keepLines w:val="1"/>
+              <w:pBdr>
+                <w:top w:space="0" w:sz="0" w:val="nil"/>
+                <w:left w:space="0" w:sz="0" w:val="nil"/>
+                <w:bottom w:space="0" w:sz="0" w:val="nil"/>
+                <w:right w:space="0" w:sz="0" w:val="nil"/>
+                <w:between w:space="0" w:sz="0" w:val="nil"/>
+              </w:pBdr>
+              <w:spacing w:after="0" w:line="360" w:lineRule="auto"/>
+              <w:ind w:left="0" w:right="98.74015748031638" w:firstLine="0"/>
+              <w:jc w:val="left"/>
+              <w:rPr>
+                <w:rFonts w:ascii="Times New Roman" w:cs="Times New Roman" w:eastAsia="Times New Roman" w:hAnsi="Times New Roman"/>
+                <w:sz w:val="24"/>
+                <w:szCs w:val="24"/>
+              </w:rPr>
+            </w:pPr>
+            <w:r>
+              <w:rPr>
+                <w:rFonts w:ascii="Times New Roman" w:cs="Times New Roman" w:eastAsia="Times New Roman" w:hAnsi="Times New Roman"/>
+                <w:sz w:val="24"/>
+                <w:szCs w:val="24"/>
+                <w:rtl w:val="0"/>
+              </w:rPr>
+              <w:t xml:space="preserve">07/06/2023</w:t>
+            </w:r>
+          </w:p>
+        </w:tc>
+        <w:tc>
+          <w:tcPr>
+            <w:tcBorders>
+              <w:top w:color="000000" w:space="0" w:sz="6" w:val="single"/>
+            </w:tcBorders>
+          </w:tcPr>
+          <w:p>
+            <w:pPr>
+              <w:keepLines w:val="1"/>
+              <w:pBdr>
+                <w:top w:space="0" w:sz="0" w:val="nil"/>
+                <w:left w:space="0" w:sz="0" w:val="nil"/>
+                <w:bottom w:space="0" w:sz="0" w:val="nil"/>
+                <w:right w:space="0" w:sz="0" w:val="nil"/>
+                <w:between w:space="0" w:sz="0" w:val="nil"/>
+              </w:pBdr>
+              <w:spacing w:after="0" w:line="360" w:lineRule="auto"/>
+              <w:ind w:left="0" w:right="98.74015748031638" w:firstLine="0"/>
+              <w:jc w:val="left"/>
+              <w:rPr>
+                <w:rFonts w:ascii="Times New Roman" w:cs="Times New Roman" w:eastAsia="Times New Roman" w:hAnsi="Times New Roman"/>
+                <w:sz w:val="24"/>
+                <w:szCs w:val="24"/>
+              </w:rPr>
+            </w:pPr>
+            <w:r>
+              <w:rPr>
+                <w:rFonts w:ascii="Times New Roman" w:cs="Times New Roman" w:eastAsia="Times New Roman" w:hAnsi="Times New Roman"/>
+                <w:sz w:val="24"/>
+                <w:szCs w:val="24"/>
+                <w:rtl w:val="0"/>
+              </w:rPr>
+              <w:t xml:space="preserve">Isabella Saldanha</w:t>
+            </w:r>
+          </w:p>
+        </w:tc>
+        <w:tc>
+          <w:tcPr>
+            <w:tcBorders>
+              <w:top w:color="000000" w:space="0" w:sz="6" w:val="single"/>
+            </w:tcBorders>
+          </w:tcPr>
+          <w:p>
+            <w:pPr>
+              <w:keepLines w:val="1"/>
+              <w:pBdr>
+                <w:top w:space="0" w:sz="0" w:val="nil"/>
+                <w:left w:space="0" w:sz="0" w:val="nil"/>
+                <w:bottom w:space="0" w:sz="0" w:val="nil"/>
+                <w:right w:space="0" w:sz="0" w:val="nil"/>
+                <w:between w:space="0" w:sz="0" w:val="nil"/>
+              </w:pBdr>
+              <w:spacing w:after="0" w:line="360" w:lineRule="auto"/>
+              <w:ind w:left="0" w:right="98.74015748031638" w:firstLine="0"/>
+              <w:jc w:val="left"/>
+              <w:rPr>
+                <w:rFonts w:ascii="Times New Roman" w:cs="Times New Roman" w:eastAsia="Times New Roman" w:hAnsi="Times New Roman"/>
+                <w:sz w:val="24"/>
+                <w:szCs w:val="24"/>
+              </w:rPr>
+            </w:pPr>
+            <w:r>
+              <w:rPr>
+                <w:rFonts w:ascii="Times New Roman" w:cs="Times New Roman" w:eastAsia="Times New Roman" w:hAnsi="Times New Roman"/>
+                <w:sz w:val="24"/>
+                <w:szCs w:val="24"/>
+                <w:rtl w:val="0"/>
+              </w:rPr>
+              <w:t xml:space="preserve">3.0</w:t>
+            </w:r>
+          </w:p>
+        </w:tc>
+        <w:tc>
+          <w:tcPr>
+            <w:tcBorders>
+              <w:top w:color="000000" w:space="0" w:sz="6" w:val="single"/>
+            </w:tcBorders>
+          </w:tcPr>
+          <w:p>
+            <w:pPr>
+              <w:keepLines w:val="1"/>
+              <w:pBdr>
+                <w:top w:space="0" w:sz="0" w:val="nil"/>
+                <w:left w:space="0" w:sz="0" w:val="nil"/>
+                <w:bottom w:space="0" w:sz="0" w:val="nil"/>
+                <w:right w:space="0" w:sz="0" w:val="nil"/>
+                <w:between w:space="0" w:sz="0" w:val="nil"/>
+              </w:pBdr>
+              <w:spacing w:after="0" w:line="360" w:lineRule="auto"/>
+              <w:ind w:left="0" w:right="98.74015748031638" w:firstLine="0"/>
+              <w:jc w:val="left"/>
+              <w:rPr>
+                <w:rFonts w:ascii="Times New Roman" w:cs="Times New Roman" w:eastAsia="Times New Roman" w:hAnsi="Times New Roman"/>
+                <w:sz w:val="24"/>
+                <w:szCs w:val="24"/>
+              </w:rPr>
+            </w:pPr>
+            <w:r>
+              <w:rPr>
+                <w:rFonts w:ascii="Times New Roman" w:cs="Times New Roman" w:eastAsia="Times New Roman" w:hAnsi="Times New Roman"/>
+                <w:sz w:val="24"/>
+                <w:szCs w:val="24"/>
+                <w:rtl w:val="0"/>
+              </w:rPr>
+              <w:t xml:space="preserve">Confeccionou a tela de login e o frontend de outras telas</w:t>
+            </w:r>
+          </w:p>
+        </w:tc>
+      </w:tr>
+      <w:tr>
+        <w:trPr>
+          <w:cantSplit w:val="0"/>
+          <w:trHeight w:val="600" w:hRule="atLeast"/>
+          <w:tblHeader w:val="0"/>
+        </w:trPr>
+        <w:tc>
+          <w:tcPr>
+            <w:tcBorders>
+              <w:top w:color="000000" w:space="0" w:sz="6" w:val="single"/>
+            </w:tcBorders>
+          </w:tcPr>
+          <w:p>
+            <w:pPr>
+              <w:keepLines w:val="1"/>
+              <w:pBdr>
+                <w:top w:space="0" w:sz="0" w:val="nil"/>
+                <w:left w:space="0" w:sz="0" w:val="nil"/>
+                <w:bottom w:space="0" w:sz="0" w:val="nil"/>
+                <w:right w:space="0" w:sz="0" w:val="nil"/>
+                <w:between w:space="0" w:sz="0" w:val="nil"/>
+              </w:pBdr>
+              <w:spacing w:after="0" w:line="360" w:lineRule="auto"/>
+              <w:ind w:left="0" w:right="98.74015748031638" w:firstLine="0"/>
+              <w:jc w:val="left"/>
+              <w:rPr>
+                <w:rFonts w:ascii="Times New Roman" w:cs="Times New Roman" w:eastAsia="Times New Roman" w:hAnsi="Times New Roman"/>
+                <w:sz w:val="24"/>
+                <w:szCs w:val="24"/>
+              </w:rPr>
+            </w:pPr>
+            <w:r>
+              <w:rPr>
+                <w:rFonts w:ascii="Times New Roman" w:cs="Times New Roman" w:eastAsia="Times New Roman" w:hAnsi="Times New Roman"/>
+                <w:sz w:val="24"/>
+                <w:szCs w:val="24"/>
+                <w:rtl w:val="0"/>
+              </w:rPr>
+              <w:t xml:space="preserve">07/06/2023</w:t>
+            </w:r>
+          </w:p>
+        </w:tc>
+        <w:tc>
+          <w:tcPr>
+            <w:tcBorders>
+              <w:top w:color="000000" w:space="0" w:sz="6" w:val="single"/>
+            </w:tcBorders>
+          </w:tcPr>
+          <w:p>
+            <w:pPr>
+              <w:keepLines w:val="1"/>
+              <w:pBdr>
+                <w:top w:space="0" w:sz="0" w:val="nil"/>
+                <w:left w:space="0" w:sz="0" w:val="nil"/>
+                <w:bottom w:space="0" w:sz="0" w:val="nil"/>
+                <w:right w:space="0" w:sz="0" w:val="nil"/>
+                <w:between w:space="0" w:sz="0" w:val="nil"/>
+              </w:pBdr>
+              <w:spacing w:after="0" w:line="360" w:lineRule="auto"/>
+              <w:ind w:left="0" w:right="98.74015748031638" w:firstLine="0"/>
+              <w:jc w:val="left"/>
+              <w:rPr>
+                <w:rFonts w:ascii="Times New Roman" w:cs="Times New Roman" w:eastAsia="Times New Roman" w:hAnsi="Times New Roman"/>
+                <w:sz w:val="24"/>
+                <w:szCs w:val="24"/>
+              </w:rPr>
+            </w:pPr>
+            <w:r>
+              <w:rPr>
+                <w:rFonts w:ascii="Times New Roman" w:cs="Times New Roman" w:eastAsia="Times New Roman" w:hAnsi="Times New Roman"/>
+                <w:sz w:val="24"/>
+                <w:szCs w:val="24"/>
+                <w:rtl w:val="0"/>
+              </w:rPr>
+              <w:t xml:space="preserve">Freddy Harari</w:t>
+            </w:r>
+          </w:p>
+        </w:tc>
+        <w:tc>
+          <w:tcPr>
+            <w:tcBorders>
+              <w:top w:color="000000" w:space="0" w:sz="6" w:val="single"/>
+            </w:tcBorders>
+          </w:tcPr>
+          <w:p>
+            <w:pPr>
+              <w:keepLines w:val="1"/>
+              <w:pBdr>
+                <w:top w:space="0" w:sz="0" w:val="nil"/>
+                <w:left w:space="0" w:sz="0" w:val="nil"/>
+                <w:bottom w:space="0" w:sz="0" w:val="nil"/>
+                <w:right w:space="0" w:sz="0" w:val="nil"/>
+                <w:between w:space="0" w:sz="0" w:val="nil"/>
+              </w:pBdr>
+              <w:spacing w:after="0" w:line="360" w:lineRule="auto"/>
+              <w:ind w:left="0" w:right="98.74015748031638" w:firstLine="0"/>
+              <w:jc w:val="left"/>
+              <w:rPr>
+                <w:rFonts w:ascii="Times New Roman" w:cs="Times New Roman" w:eastAsia="Times New Roman" w:hAnsi="Times New Roman"/>
+                <w:sz w:val="24"/>
+                <w:szCs w:val="24"/>
+              </w:rPr>
+            </w:pPr>
+            <w:r>
+              <w:rPr>
+                <w:rFonts w:ascii="Times New Roman" w:cs="Times New Roman" w:eastAsia="Times New Roman" w:hAnsi="Times New Roman"/>
+                <w:sz w:val="24"/>
+                <w:szCs w:val="24"/>
+                <w:rtl w:val="0"/>
+              </w:rPr>
+              <w:t xml:space="preserve">3.0</w:t>
+            </w:r>
+          </w:p>
+        </w:tc>
+        <w:tc>
+          <w:tcPr>
+            <w:tcBorders>
+              <w:top w:color="000000" w:space="0" w:sz="6" w:val="single"/>
+            </w:tcBorders>
+          </w:tcPr>
+          <w:p>
+            <w:pPr>
+              <w:keepLines w:val="1"/>
+              <w:pBdr>
+                <w:top w:space="0" w:sz="0" w:val="nil"/>
+                <w:left w:space="0" w:sz="0" w:val="nil"/>
+                <w:bottom w:space="0" w:sz="0" w:val="nil"/>
+                <w:right w:space="0" w:sz="0" w:val="nil"/>
+                <w:between w:space="0" w:sz="0" w:val="nil"/>
+              </w:pBdr>
+              <w:spacing w:after="0" w:line="360" w:lineRule="auto"/>
+              <w:ind w:left="0" w:right="98.74015748031638" w:firstLine="0"/>
+              <w:jc w:val="left"/>
+              <w:rPr>
+                <w:rFonts w:ascii="Times New Roman" w:cs="Times New Roman" w:eastAsia="Times New Roman" w:hAnsi="Times New Roman"/>
+                <w:sz w:val="24"/>
+                <w:szCs w:val="24"/>
+              </w:rPr>
+            </w:pPr>
+            <w:r>
+              <w:rPr>
+                <w:rFonts w:ascii="Times New Roman" w:cs="Times New Roman" w:eastAsia="Times New Roman" w:hAnsi="Times New Roman"/>
+                <w:sz w:val="24"/>
+                <w:szCs w:val="24"/>
+                <w:rtl w:val="0"/>
+              </w:rPr>
+              <w:t xml:space="preserve">Ajudou nos testes e na coleta dos dados</w:t>
+            </w:r>
+          </w:p>
+        </w:tc>
+      </w:tr>
+      <w:tr>
+        <w:trPr>
+          <w:cantSplit w:val="0"/>
+          <w:trHeight w:val="600" w:hRule="atLeast"/>
+          <w:tblHeader w:val="0"/>
+        </w:trPr>
+        <w:tc>
+          <w:tcPr>
+            <w:tcBorders>
+              <w:top w:color="000000" w:space="0" w:sz="6" w:val="single"/>
+            </w:tcBorders>
+          </w:tcPr>
+          <w:p>
+            <w:pPr>
+              <w:keepLines w:val="1"/>
+              <w:pBdr>
+                <w:top w:space="0" w:sz="0" w:val="nil"/>
+                <w:left w:space="0" w:sz="0" w:val="nil"/>
+                <w:bottom w:space="0" w:sz="0" w:val="nil"/>
+                <w:right w:space="0" w:sz="0" w:val="nil"/>
+                <w:between w:space="0" w:sz="0" w:val="nil"/>
+              </w:pBdr>
+              <w:spacing w:after="0" w:line="360" w:lineRule="auto"/>
+              <w:ind w:left="0" w:right="98.74015748031638" w:firstLine="0"/>
+              <w:jc w:val="left"/>
+              <w:rPr>
+                <w:rFonts w:ascii="Times New Roman" w:cs="Times New Roman" w:eastAsia="Times New Roman" w:hAnsi="Times New Roman"/>
+                <w:sz w:val="24"/>
+                <w:szCs w:val="24"/>
+              </w:rPr>
+            </w:pPr>
+            <w:r>
+              <w:rPr>
+                <w:rFonts w:ascii="Times New Roman" w:cs="Times New Roman" w:eastAsia="Times New Roman" w:hAnsi="Times New Roman"/>
+                <w:sz w:val="24"/>
+                <w:szCs w:val="24"/>
+                <w:rtl w:val="0"/>
+              </w:rPr>
+              <w:t xml:space="preserve">07/06/2023</w:t>
+            </w:r>
+          </w:p>
+        </w:tc>
+        <w:tc>
+          <w:tcPr>
+            <w:tcBorders>
+              <w:top w:color="000000" w:space="0" w:sz="6" w:val="single"/>
+            </w:tcBorders>
+          </w:tcPr>
+          <w:p>
+            <w:pPr>
+              <w:keepLines w:val="1"/>
+              <w:pBdr>
+                <w:top w:space="0" w:sz="0" w:val="nil"/>
+                <w:left w:space="0" w:sz="0" w:val="nil"/>
+                <w:bottom w:space="0" w:sz="0" w:val="nil"/>
+                <w:right w:space="0" w:sz="0" w:val="nil"/>
+                <w:between w:space="0" w:sz="0" w:val="nil"/>
+              </w:pBdr>
+              <w:spacing w:after="0" w:line="360" w:lineRule="auto"/>
+              <w:ind w:left="0" w:right="98.74015748031638" w:firstLine="0"/>
+              <w:jc w:val="left"/>
+              <w:rPr>
+                <w:rFonts w:ascii="Times New Roman" w:cs="Times New Roman" w:eastAsia="Times New Roman" w:hAnsi="Times New Roman"/>
+                <w:sz w:val="24"/>
+                <w:szCs w:val="24"/>
+              </w:rPr>
+            </w:pPr>
+            <w:r>
+              <w:rPr>
+                <w:rFonts w:ascii="Times New Roman" w:cs="Times New Roman" w:eastAsia="Times New Roman" w:hAnsi="Times New Roman"/>
+                <w:sz w:val="24"/>
+                <w:szCs w:val="24"/>
+                <w:rtl w:val="0"/>
+              </w:rPr>
+              <w:t xml:space="preserve">Ricardo Novaes</w:t>
+            </w:r>
+          </w:p>
+        </w:tc>
+        <w:tc>
+          <w:tcPr>
+            <w:tcBorders>
+              <w:top w:color="000000" w:space="0" w:sz="6" w:val="single"/>
+            </w:tcBorders>
+          </w:tcPr>
+          <w:p>
+            <w:pPr>
+              <w:keepLines w:val="1"/>
+              <w:pBdr>
+                <w:top w:space="0" w:sz="0" w:val="nil"/>
+                <w:left w:space="0" w:sz="0" w:val="nil"/>
+                <w:bottom w:space="0" w:sz="0" w:val="nil"/>
+                <w:right w:space="0" w:sz="0" w:val="nil"/>
+                <w:between w:space="0" w:sz="0" w:val="nil"/>
+              </w:pBdr>
+              <w:spacing w:after="0" w:line="360" w:lineRule="auto"/>
+              <w:ind w:left="0" w:right="98.74015748031638" w:firstLine="0"/>
+              <w:jc w:val="left"/>
+              <w:rPr>
+                <w:rFonts w:ascii="Times New Roman" w:cs="Times New Roman" w:eastAsia="Times New Roman" w:hAnsi="Times New Roman"/>
+                <w:sz w:val="24"/>
+                <w:szCs w:val="24"/>
+              </w:rPr>
+            </w:pPr>
+            <w:r>
+              <w:rPr>
+                <w:rFonts w:ascii="Times New Roman" w:cs="Times New Roman" w:eastAsia="Times New Roman" w:hAnsi="Times New Roman"/>
+                <w:sz w:val="24"/>
+                <w:szCs w:val="24"/>
+                <w:rtl w:val="0"/>
+              </w:rPr>
+              <w:t xml:space="preserve">3.0</w:t>
+            </w:r>
+          </w:p>
+        </w:tc>
+        <w:tc>
+          <w:tcPr>
+            <w:tcBorders>
+              <w:top w:color="000000" w:space="0" w:sz="6" w:val="single"/>
+            </w:tcBorders>
+          </w:tcPr>
+          <w:p>
+            <w:pPr>
+              <w:keepLines w:val="1"/>
+              <w:pBdr>
+                <w:top w:space="0" w:sz="0" w:val="nil"/>
+                <w:left w:space="0" w:sz="0" w:val="nil"/>
+                <w:bottom w:space="0" w:sz="0" w:val="nil"/>
+                <w:right w:space="0" w:sz="0" w:val="nil"/>
+                <w:between w:space="0" w:sz="0" w:val="nil"/>
+              </w:pBdr>
+              <w:spacing w:after="0" w:line="360" w:lineRule="auto"/>
+              <w:ind w:left="0" w:right="98.74015748031638" w:firstLine="0"/>
+              <w:jc w:val="left"/>
+              <w:rPr>
+                <w:rFonts w:ascii="Times New Roman" w:cs="Times New Roman" w:eastAsia="Times New Roman" w:hAnsi="Times New Roman"/>
+                <w:sz w:val="24"/>
+                <w:szCs w:val="24"/>
+              </w:rPr>
+            </w:pPr>
+            <w:r>
+              <w:rPr>
+                <w:rFonts w:ascii="Times New Roman" w:cs="Times New Roman" w:eastAsia="Times New Roman" w:hAnsi="Times New Roman"/>
+                <w:sz w:val="24"/>
+                <w:szCs w:val="24"/>
+                <w:rtl w:val="0"/>
+              </w:rPr>
+              <w:t xml:space="preserve">Confeccionou a tela de seleção dos protocolos e reestruturou a tela de criar protocolos</w:t>
             </w:r>
           </w:p>
         </w:tc>
@@ -6097,12 +6852,12 @@
           <wp:inline distB="114300" distT="114300" distL="114300" distR="114300">
             <wp:extent cx="5545006" cy="4274967"/>
             <wp:effectExtent b="0" l="0" r="0" t="0"/>
-            <wp:docPr id="15" name="image40.jpg"/>
+            <wp:docPr id="15" name="image39.jpg"/>
             <a:graphic>
               <a:graphicData uri="http://schemas.openxmlformats.org/drawingml/2006/picture">
                 <pic:pic>
                   <pic:nvPicPr>
-                    <pic:cNvPr id="0" name="image40.jpg"/>
+                    <pic:cNvPr id="0" name="image39.jpg"/>
                     <pic:cNvPicPr preferRelativeResize="0"/>
                   </pic:nvPicPr>
                   <pic:blipFill>
@@ -6568,12 +7323,12 @@
           <wp:inline distB="114300" distT="114300" distL="114300" distR="114300">
             <wp:extent cx="6019450" cy="4249580"/>
             <wp:effectExtent b="0" l="0" r="0" t="0"/>
-            <wp:docPr id="12" name="image38.jpg"/>
+            <wp:docPr id="12" name="image40.jpg"/>
             <a:graphic>
               <a:graphicData uri="http://schemas.openxmlformats.org/drawingml/2006/picture">
                 <pic:pic>
                   <pic:nvPicPr>
-                    <pic:cNvPr id="0" name="image38.jpg"/>
+                    <pic:cNvPr id="0" name="image40.jpg"/>
                     <pic:cNvPicPr preferRelativeResize="0"/>
                   </pic:nvPicPr>
                   <pic:blipFill>
@@ -7362,12 +8117,12 @@
           <wp:inline distB="114300" distT="114300" distL="114300" distR="114300">
             <wp:extent cx="6036374" cy="4263189"/>
             <wp:effectExtent b="0" l="0" r="0" t="0"/>
-            <wp:docPr id="25" name="image12.png"/>
+            <wp:docPr id="25" name="image14.png"/>
             <a:graphic>
               <a:graphicData uri="http://schemas.openxmlformats.org/drawingml/2006/picture">
                 <pic:pic>
                   <pic:nvPicPr>
-                    <pic:cNvPr id="0" name="image12.png"/>
+                    <pic:cNvPr id="0" name="image14.png"/>
                     <pic:cNvPicPr preferRelativeResize="0"/>
                   </pic:nvPicPr>
                   <pic:blipFill>
@@ -8123,12 +8878,12 @@
           <wp:inline distB="114300" distT="114300" distL="114300" distR="114300">
             <wp:extent cx="5732766" cy="2273182"/>
             <wp:effectExtent b="0" l="0" r="0" t="0"/>
-            <wp:docPr id="20" name="image27.png"/>
+            <wp:docPr id="20" name="image33.png"/>
             <a:graphic>
               <a:graphicData uri="http://schemas.openxmlformats.org/drawingml/2006/picture">
                 <pic:pic>
                   <pic:nvPicPr>
-                    <pic:cNvPr id="0" name="image27.png"/>
+                    <pic:cNvPr id="0" name="image33.png"/>
                     <pic:cNvPicPr preferRelativeResize="0"/>
                   </pic:nvPicPr>
                   <pic:blipFill>
@@ -9487,12 +10242,12 @@
           <wp:inline distB="114300" distT="114300" distL="114300" distR="114300">
             <wp:extent cx="3974903" cy="4529138"/>
             <wp:effectExtent b="0" l="0" r="0" t="0"/>
-            <wp:docPr id="5" name="image35.jpg"/>
+            <wp:docPr id="5" name="image37.jpg"/>
             <a:graphic>
               <a:graphicData uri="http://schemas.openxmlformats.org/drawingml/2006/picture">
                 <pic:pic>
                   <pic:nvPicPr>
-                    <pic:cNvPr id="0" name="image35.jpg"/>
+                    <pic:cNvPr id="0" name="image37.jpg"/>
                     <pic:cNvPicPr preferRelativeResize="0"/>
                   </pic:nvPicPr>
                   <pic:blipFill>
@@ -9686,12 +10441,12 @@
           <wp:inline distB="114300" distT="114300" distL="114300" distR="114300">
             <wp:extent cx="4779074" cy="5494504"/>
             <wp:effectExtent b="0" l="0" r="0" t="0"/>
-            <wp:docPr id="26" name="image37.jpg"/>
+            <wp:docPr id="26" name="image38.jpg"/>
             <a:graphic>
               <a:graphicData uri="http://schemas.openxmlformats.org/drawingml/2006/picture">
                 <pic:pic>
                   <pic:nvPicPr>
-                    <pic:cNvPr id="0" name="image37.jpg"/>
+                    <pic:cNvPr id="0" name="image38.jpg"/>
                     <pic:cNvPicPr preferRelativeResize="0"/>
                   </pic:nvPicPr>
                   <pic:blipFill>
@@ -15469,12 +16224,12 @@
           <wp:inline distB="114300" distT="114300" distL="114300" distR="114300">
             <wp:extent cx="4341639" cy="4738688"/>
             <wp:effectExtent b="0" l="0" r="0" t="0"/>
-            <wp:docPr id="18" name="image36.jpg"/>
+            <wp:docPr id="18" name="image34.jpg"/>
             <a:graphic>
               <a:graphicData uri="http://schemas.openxmlformats.org/drawingml/2006/picture">
                 <pic:pic>
                   <pic:nvPicPr>
-                    <pic:cNvPr id="0" name="image36.jpg"/>
+                    <pic:cNvPr id="0" name="image34.jpg"/>
                     <pic:cNvPicPr preferRelativeResize="0"/>
                   </pic:nvPicPr>
                   <pic:blipFill>
@@ -17369,12 +18124,12 @@
           <wp:inline distB="114300" distT="114300" distL="114300" distR="114300">
             <wp:extent cx="4417406" cy="2573443"/>
             <wp:effectExtent b="0" l="0" r="0" t="0"/>
-            <wp:docPr id="22" name="image10.png"/>
+            <wp:docPr id="22" name="image13.png"/>
             <a:graphic>
               <a:graphicData uri="http://schemas.openxmlformats.org/drawingml/2006/picture">
                 <pic:pic>
                   <pic:nvPicPr>
-                    <pic:cNvPr id="0" name="image10.png"/>
+                    <pic:cNvPr id="0" name="image13.png"/>
                     <pic:cNvPicPr preferRelativeResize="0"/>
                   </pic:nvPicPr>
                   <pic:blipFill>
@@ -17652,12 +18407,12 @@
           <wp:inline distB="114300" distT="114300" distL="114300" distR="114300">
             <wp:extent cx="4290064" cy="3732544"/>
             <wp:effectExtent b="0" l="0" r="0" t="0"/>
-            <wp:docPr id="13" name="image7.png"/>
+            <wp:docPr id="13" name="image9.png"/>
             <a:graphic>
               <a:graphicData uri="http://schemas.openxmlformats.org/drawingml/2006/picture">
                 <pic:pic>
                   <pic:nvPicPr>
-                    <pic:cNvPr id="0" name="image7.png"/>
+                    <pic:cNvPr id="0" name="image9.png"/>
                     <pic:cNvPicPr preferRelativeResize="0"/>
                   </pic:nvPicPr>
                   <pic:blipFill>
@@ -18082,12 +18837,12 @@
           <wp:inline distB="114300" distT="114300" distL="114300" distR="114300">
             <wp:extent cx="5388674" cy="3186416"/>
             <wp:effectExtent b="0" l="0" r="0" t="0"/>
-            <wp:docPr id="9" name="image6.png"/>
+            <wp:docPr id="9" name="image4.png"/>
             <a:graphic>
               <a:graphicData uri="http://schemas.openxmlformats.org/drawingml/2006/picture">
                 <pic:pic>
                   <pic:nvPicPr>
-                    <pic:cNvPr id="0" name="image6.png"/>
+                    <pic:cNvPr id="0" name="image4.png"/>
                     <pic:cNvPicPr preferRelativeResize="0"/>
                   </pic:nvPicPr>
                   <pic:blipFill>
@@ -19467,12 +20222,12 @@
           <wp:inline distB="114300" distT="114300" distL="114300" distR="114300">
             <wp:extent cx="3291488" cy="3552569"/>
             <wp:effectExtent b="0" l="0" r="0" t="0"/>
-            <wp:docPr id="4" name="image3.jpg"/>
+            <wp:docPr id="4" name="image5.jpg"/>
             <a:graphic>
               <a:graphicData uri="http://schemas.openxmlformats.org/drawingml/2006/picture">
                 <pic:pic>
                   <pic:nvPicPr>
-                    <pic:cNvPr id="0" name="image3.jpg"/>
+                    <pic:cNvPr id="0" name="image5.jpg"/>
                     <pic:cNvPicPr preferRelativeResize="0"/>
                   </pic:nvPicPr>
                   <pic:blipFill>
@@ -21552,12 +22307,12 @@
           <wp:inline distB="114300" distT="114300" distL="114300" distR="114300">
             <wp:extent cx="6112800" cy="1930400"/>
             <wp:effectExtent b="0" l="0" r="0" t="0"/>
-            <wp:docPr id="40" name="image28.png"/>
+            <wp:docPr id="40" name="image26.png"/>
             <a:graphic>
               <a:graphicData uri="http://schemas.openxmlformats.org/drawingml/2006/picture">
                 <pic:pic>
                   <pic:nvPicPr>
-                    <pic:cNvPr id="0" name="image28.png"/>
+                    <pic:cNvPr id="0" name="image26.png"/>
                     <pic:cNvPicPr preferRelativeResize="0"/>
                   </pic:nvPicPr>
                   <pic:blipFill>
@@ -21801,12 +22556,12 @@
           <wp:inline distB="114300" distT="114300" distL="114300" distR="114300">
             <wp:extent cx="6202800" cy="2082800"/>
             <wp:effectExtent b="0" l="0" r="0" t="0"/>
-            <wp:docPr id="32" name="image15.png"/>
+            <wp:docPr id="32" name="image17.png"/>
             <a:graphic>
               <a:graphicData uri="http://schemas.openxmlformats.org/drawingml/2006/picture">
                 <pic:pic>
                   <pic:nvPicPr>
-                    <pic:cNvPr id="0" name="image15.png"/>
+                    <pic:cNvPr id="0" name="image17.png"/>
                     <pic:cNvPicPr preferRelativeResize="0"/>
                   </pic:nvPicPr>
                   <pic:blipFill>
@@ -21917,12 +22672,12 @@
           <wp:inline distB="114300" distT="114300" distL="114300" distR="114300">
             <wp:extent cx="6112800" cy="1358900"/>
             <wp:effectExtent b="0" l="0" r="0" t="0"/>
-            <wp:docPr id="17" name="image8.png"/>
+            <wp:docPr id="17" name="image10.png"/>
             <a:graphic>
               <a:graphicData uri="http://schemas.openxmlformats.org/drawingml/2006/picture">
                 <pic:pic>
                   <pic:nvPicPr>
-                    <pic:cNvPr id="0" name="image8.png"/>
+                    <pic:cNvPr id="0" name="image10.png"/>
                     <pic:cNvPicPr preferRelativeResize="0"/>
                   </pic:nvPicPr>
                   <pic:blipFill>
@@ -24092,12 +24847,12 @@
             <wp:extent cx="5804400" cy="2581275"/>
             <wp:effectExtent b="0" l="0" r="0" t="0"/>
             <wp:wrapNone/>
-            <wp:docPr id="3" name="image25.png"/>
+            <wp:docPr id="3" name="image29.png"/>
             <a:graphic>
               <a:graphicData uri="http://schemas.openxmlformats.org/drawingml/2006/picture">
                 <pic:pic>
                   <pic:nvPicPr>
-                    <pic:cNvPr id="0" name="image25.png"/>
+                    <pic:cNvPr id="0" name="image29.png"/>
                     <pic:cNvPicPr preferRelativeResize="0"/>
                   </pic:nvPicPr>
                   <pic:blipFill>
@@ -24335,12 +25090,12 @@
           <wp:inline distB="114300" distT="114300" distL="114300" distR="114300">
             <wp:extent cx="6022800" cy="2590800"/>
             <wp:effectExtent b="0" l="0" r="0" t="0"/>
-            <wp:docPr id="11" name="image20.png"/>
+            <wp:docPr id="11" name="image24.png"/>
             <a:graphic>
               <a:graphicData uri="http://schemas.openxmlformats.org/drawingml/2006/picture">
                 <pic:pic>
                   <pic:nvPicPr>
-                    <pic:cNvPr id="0" name="image20.png"/>
+                    <pic:cNvPr id="0" name="image24.png"/>
                     <pic:cNvPicPr preferRelativeResize="0"/>
                   </pic:nvPicPr>
                   <pic:blipFill>
@@ -24608,12 +25363,12 @@
           <wp:inline distB="114300" distT="114300" distL="114300" distR="114300">
             <wp:extent cx="6022800" cy="2552700"/>
             <wp:effectExtent b="0" l="0" r="0" t="0"/>
-            <wp:docPr id="31" name="image31.png"/>
+            <wp:docPr id="31" name="image35.png"/>
             <a:graphic>
               <a:graphicData uri="http://schemas.openxmlformats.org/drawingml/2006/picture">
                 <pic:pic>
                   <pic:nvPicPr>
-                    <pic:cNvPr id="0" name="image31.png"/>
+                    <pic:cNvPr id="0" name="image35.png"/>
                     <pic:cNvPicPr preferRelativeResize="0"/>
                   </pic:nvPicPr>
                   <pic:blipFill>
@@ -24735,12 +25490,12 @@
           <wp:inline distB="114300" distT="114300" distL="114300" distR="114300">
             <wp:extent cx="6022800" cy="2489200"/>
             <wp:effectExtent b="0" l="0" r="0" t="0"/>
-            <wp:docPr id="41" name="image34.png"/>
+            <wp:docPr id="41" name="image31.png"/>
             <a:graphic>
               <a:graphicData uri="http://schemas.openxmlformats.org/drawingml/2006/picture">
                 <pic:pic>
                   <pic:nvPicPr>
-                    <pic:cNvPr id="0" name="image34.png"/>
+                    <pic:cNvPr id="0" name="image31.png"/>
                     <pic:cNvPicPr preferRelativeResize="0"/>
                   </pic:nvPicPr>
                   <pic:blipFill>
@@ -25014,12 +25769,12 @@
           <wp:inline distB="114300" distT="114300" distL="114300" distR="114300">
             <wp:extent cx="6022800" cy="2768600"/>
             <wp:effectExtent b="0" l="0" r="0" t="0"/>
-            <wp:docPr id="37" name="image33.png"/>
+            <wp:docPr id="37" name="image36.png"/>
             <a:graphic>
               <a:graphicData uri="http://schemas.openxmlformats.org/drawingml/2006/picture">
                 <pic:pic>
                   <pic:nvPicPr>
-                    <pic:cNvPr id="0" name="image33.png"/>
+                    <pic:cNvPr id="0" name="image36.png"/>
                     <pic:cNvPicPr preferRelativeResize="0"/>
                   </pic:nvPicPr>
                   <pic:blipFill>
@@ -25135,12 +25890,12 @@
             <wp:extent cx="6022800" cy="2806700"/>
             <wp:effectExtent b="0" l="0" r="0" t="0"/>
             <wp:wrapNone/>
-            <wp:docPr id="24" name="image29.png"/>
+            <wp:docPr id="24" name="image32.png"/>
             <a:graphic>
               <a:graphicData uri="http://schemas.openxmlformats.org/drawingml/2006/picture">
                 <pic:pic>
                   <pic:nvPicPr>
-                    <pic:cNvPr id="0" name="image29.png"/>
+                    <pic:cNvPr id="0" name="image32.png"/>
                     <pic:cNvPicPr preferRelativeResize="0"/>
                   </pic:nvPicPr>
                   <pic:blipFill>
@@ -25477,12 +26232,12 @@
             <wp:extent cx="6019800" cy="2571750"/>
             <wp:effectExtent b="0" l="0" r="0" t="0"/>
             <wp:wrapNone/>
-            <wp:docPr id="19" name="image24.png"/>
+            <wp:docPr id="19" name="image25.png"/>
             <a:graphic>
               <a:graphicData uri="http://schemas.openxmlformats.org/drawingml/2006/picture">
                 <pic:pic>
                   <pic:nvPicPr>
-                    <pic:cNvPr id="0" name="image24.png"/>
+                    <pic:cNvPr id="0" name="image25.png"/>
                     <pic:cNvPicPr preferRelativeResize="0"/>
                   </pic:nvPicPr>
                   <pic:blipFill>
@@ -25783,12 +26538,12 @@
           <wp:inline distB="114300" distT="114300" distL="114300" distR="114300">
             <wp:extent cx="6022800" cy="2552700"/>
             <wp:effectExtent b="0" l="0" r="0" t="0"/>
-            <wp:docPr id="14" name="image17.png"/>
+            <wp:docPr id="14" name="image28.png"/>
             <a:graphic>
               <a:graphicData uri="http://schemas.openxmlformats.org/drawingml/2006/picture">
                 <pic:pic>
                   <pic:nvPicPr>
-                    <pic:cNvPr id="0" name="image17.png"/>
+                    <pic:cNvPr id="0" name="image28.png"/>
                     <pic:cNvPicPr preferRelativeResize="0"/>
                   </pic:nvPicPr>
                   <pic:blipFill>
@@ -25954,12 +26709,12 @@
           <wp:inline distB="114300" distT="114300" distL="114300" distR="114300">
             <wp:extent cx="6022800" cy="2628900"/>
             <wp:effectExtent b="0" l="0" r="0" t="0"/>
-            <wp:docPr id="33" name="image32.png"/>
+            <wp:docPr id="33" name="image27.png"/>
             <a:graphic>
               <a:graphicData uri="http://schemas.openxmlformats.org/drawingml/2006/picture">
                 <pic:pic>
                   <pic:nvPicPr>
-                    <pic:cNvPr id="0" name="image32.png"/>
+                    <pic:cNvPr id="0" name="image27.png"/>
                     <pic:cNvPicPr preferRelativeResize="0"/>
                   </pic:nvPicPr>
                   <pic:blipFill>
@@ -26957,12 +27712,12 @@
           <wp:inline distB="114300" distT="114300" distL="114300" distR="114300">
             <wp:extent cx="6202800" cy="2349500"/>
             <wp:effectExtent b="0" l="0" r="0" t="0"/>
-            <wp:docPr id="2" name="image19.png"/>
+            <wp:docPr id="2" name="image3.png"/>
             <a:graphic>
               <a:graphicData uri="http://schemas.openxmlformats.org/drawingml/2006/picture">
                 <pic:pic>
                   <pic:nvPicPr>
-                    <pic:cNvPr id="0" name="image19.png"/>
+                    <pic:cNvPr id="0" name="image3.png"/>
                     <pic:cNvPicPr preferRelativeResize="0"/>
                   </pic:nvPicPr>
                   <pic:blipFill>
@@ -27341,12 +28096,12 @@
           <wp:inline distB="114300" distT="114300" distL="114300" distR="114300">
             <wp:extent cx="6202800" cy="2159000"/>
             <wp:effectExtent b="0" l="0" r="0" t="0"/>
-            <wp:docPr id="34" name="image16.png"/>
+            <wp:docPr id="34" name="image19.png"/>
             <a:graphic>
               <a:graphicData uri="http://schemas.openxmlformats.org/drawingml/2006/picture">
                 <pic:pic>
                   <pic:nvPicPr>
-                    <pic:cNvPr id="0" name="image16.png"/>
+                    <pic:cNvPr id="0" name="image19.png"/>
                     <pic:cNvPicPr preferRelativeResize="0"/>
                   </pic:nvPicPr>
                   <pic:blipFill>
@@ -27497,12 +28252,12 @@
           <wp:inline distB="114300" distT="114300" distL="114300" distR="114300">
             <wp:extent cx="6202800" cy="2235200"/>
             <wp:effectExtent b="0" l="0" r="0" t="0"/>
-            <wp:docPr id="38" name="image26.png"/>
+            <wp:docPr id="38" name="image21.png"/>
             <a:graphic>
               <a:graphicData uri="http://schemas.openxmlformats.org/drawingml/2006/picture">
                 <pic:pic>
                   <pic:nvPicPr>
-                    <pic:cNvPr id="0" name="image26.png"/>
+                    <pic:cNvPr id="0" name="image21.png"/>
                     <pic:cNvPicPr preferRelativeResize="0"/>
                   </pic:nvPicPr>
                   <pic:blipFill>
@@ -27877,12 +28632,12 @@
           <wp:inline distB="114300" distT="114300" distL="114300" distR="114300">
             <wp:extent cx="6202800" cy="2349500"/>
             <wp:effectExtent b="0" l="0" r="0" t="0"/>
-            <wp:docPr id="30" name="image14.png"/>
+            <wp:docPr id="30" name="image16.png"/>
             <a:graphic>
               <a:graphicData uri="http://schemas.openxmlformats.org/drawingml/2006/picture">
                 <pic:pic>
                   <pic:nvPicPr>
-                    <pic:cNvPr id="0" name="image14.png"/>
+                    <pic:cNvPr id="0" name="image16.png"/>
                     <pic:cNvPicPr preferRelativeResize="0"/>
                   </pic:nvPicPr>
                   <pic:blipFill>
@@ -28086,12 +28841,12 @@
           <wp:inline distB="114300" distT="114300" distL="114300" distR="114300">
             <wp:extent cx="6202800" cy="2108200"/>
             <wp:effectExtent b="0" l="0" r="0" t="0"/>
-            <wp:docPr id="23" name="image9.png"/>
+            <wp:docPr id="23" name="image12.png"/>
             <a:graphic>
               <a:graphicData uri="http://schemas.openxmlformats.org/drawingml/2006/picture">
                 <pic:pic>
                   <pic:nvPicPr>
-                    <pic:cNvPr id="0" name="image9.png"/>
+                    <pic:cNvPr id="0" name="image12.png"/>
                     <pic:cNvPicPr preferRelativeResize="0"/>
                   </pic:nvPicPr>
                   <pic:blipFill>
@@ -28359,12 +29114,12 @@
           <wp:inline distB="114300" distT="114300" distL="114300" distR="114300">
             <wp:extent cx="6202800" cy="2120900"/>
             <wp:effectExtent b="0" l="0" r="0" t="0"/>
-            <wp:docPr id="36" name="image21.png"/>
+            <wp:docPr id="36" name="image20.png"/>
             <a:graphic>
               <a:graphicData uri="http://schemas.openxmlformats.org/drawingml/2006/picture">
                 <pic:pic>
                   <pic:nvPicPr>
-                    <pic:cNvPr id="0" name="image21.png"/>
+                    <pic:cNvPr id="0" name="image20.png"/>
                     <pic:cNvPicPr preferRelativeResize="0"/>
                   </pic:nvPicPr>
                   <pic:blipFill>
@@ -28504,12 +29259,12 @@
           <wp:inline distB="114300" distT="114300" distL="114300" distR="114300">
             <wp:extent cx="6202800" cy="2235200"/>
             <wp:effectExtent b="0" l="0" r="0" t="0"/>
-            <wp:docPr id="39" name="image23.png"/>
+            <wp:docPr id="39" name="image22.png"/>
             <a:graphic>
               <a:graphicData uri="http://schemas.openxmlformats.org/drawingml/2006/picture">
                 <pic:pic>
                   <pic:nvPicPr>
-                    <pic:cNvPr id="0" name="image23.png"/>
+                    <pic:cNvPr id="0" name="image22.png"/>
                     <pic:cNvPicPr preferRelativeResize="0"/>
                   </pic:nvPicPr>
                   <pic:blipFill>
@@ -28981,12 +29736,12 @@
           <wp:inline distB="114300" distT="114300" distL="114300" distR="114300">
             <wp:extent cx="6202800" cy="2260600"/>
             <wp:effectExtent b="0" l="0" r="0" t="0"/>
-            <wp:docPr id="1" name="image22.png"/>
+            <wp:docPr id="1" name="image8.png"/>
             <a:graphic>
               <a:graphicData uri="http://schemas.openxmlformats.org/drawingml/2006/picture">
                 <pic:pic>
                   <pic:nvPicPr>
-                    <pic:cNvPr id="0" name="image22.png"/>
+                    <pic:cNvPr id="0" name="image8.png"/>
                     <pic:cNvPicPr preferRelativeResize="0"/>
                   </pic:nvPicPr>
                   <pic:blipFill>
@@ -29308,12 +30063,12 @@
           <wp:inline distB="114300" distT="114300" distL="114300" distR="114300">
             <wp:extent cx="6202800" cy="2260600"/>
             <wp:effectExtent b="0" l="0" r="0" t="0"/>
-            <wp:docPr id="16" name="image39.png"/>
+            <wp:docPr id="16" name="image23.png"/>
             <a:graphic>
               <a:graphicData uri="http://schemas.openxmlformats.org/drawingml/2006/picture">
                 <pic:pic>
                   <pic:nvPicPr>
-                    <pic:cNvPr id="0" name="image39.png"/>
+                    <pic:cNvPr id="0" name="image23.png"/>
                     <pic:cNvPicPr preferRelativeResize="0"/>
                   </pic:nvPicPr>
                   <pic:blipFill>
@@ -29507,12 +30262,12 @@
           <wp:inline distB="114300" distT="114300" distL="114300" distR="114300">
             <wp:extent cx="6202800" cy="2463800"/>
             <wp:effectExtent b="0" l="0" r="0" t="0"/>
-            <wp:docPr id="27" name="image13.png"/>
+            <wp:docPr id="27" name="image15.png"/>
             <a:graphic>
               <a:graphicData uri="http://schemas.openxmlformats.org/drawingml/2006/picture">
                 <pic:pic>
                   <pic:nvPicPr>
-                    <pic:cNvPr id="0" name="image13.png"/>
+                    <pic:cNvPr id="0" name="image15.png"/>
                     <pic:cNvPicPr preferRelativeResize="0"/>
                   </pic:nvPicPr>
                   <pic:blipFill>
@@ -29782,12 +30537,12 @@
           <wp:inline distB="114300" distT="114300" distL="114300" distR="114300">
             <wp:extent cx="6202800" cy="2946400"/>
             <wp:effectExtent b="0" l="0" r="0" t="0"/>
-            <wp:docPr id="10" name="image4.png"/>
+            <wp:docPr id="10" name="image7.png"/>
             <a:graphic>
               <a:graphicData uri="http://schemas.openxmlformats.org/drawingml/2006/picture">
                 <pic:pic>
                   <pic:nvPicPr>
-                    <pic:cNvPr id="0" name="image4.png"/>
+                    <pic:cNvPr id="0" name="image7.png"/>
                     <pic:cNvPicPr preferRelativeResize="0"/>
                   </pic:nvPicPr>
                   <pic:blipFill>
@@ -29942,12 +30697,12 @@
           <wp:inline distB="114300" distT="114300" distL="114300" distR="114300">
             <wp:extent cx="6202800" cy="2222500"/>
             <wp:effectExtent b="0" l="0" r="0" t="0"/>
-            <wp:docPr id="7" name="image5.png"/>
+            <wp:docPr id="7" name="image6.png"/>
             <a:graphic>
               <a:graphicData uri="http://schemas.openxmlformats.org/drawingml/2006/picture">
                 <pic:pic>
                   <pic:nvPicPr>
-                    <pic:cNvPr id="0" name="image5.png"/>
+                    <pic:cNvPr id="0" name="image6.png"/>
                     <pic:cNvPicPr preferRelativeResize="0"/>
                   </pic:nvPicPr>
                   <pic:blipFill>

</xml_diff>